<commit_message>
working in rb kopi
</commit_message>
<xml_diff>
--- a/Tesis_template.docx
+++ b/Tesis_template.docx
@@ -290,8 +290,6 @@
           <w:lang w:val="en-US"/>
         </w:rPr>
       </w:pPr>
-      <w:bookmarkStart w:id="1" w:name="_GoBack"/>
-      <w:bookmarkEnd w:id="1"/>
     </w:p>
     <w:p>
       <w:pPr>
@@ -385,11 +383,11 @@
           <w:numId w:val="0"/>
         </w:numPr>
       </w:pPr>
-      <w:bookmarkStart w:id="2" w:name="_Toc106627644"/>
+      <w:bookmarkStart w:id="1" w:name="_Toc106627644"/>
       <w:r>
         <w:t>Pengesahan</w:t>
       </w:r>
-      <w:bookmarkEnd w:id="2"/>
+      <w:bookmarkEnd w:id="1"/>
     </w:p>
     <w:p>
       <w:pPr>
@@ -476,7 +474,7 @@
           <w:lang w:val="en-US"/>
         </w:rPr>
       </w:pPr>
-      <w:bookmarkStart w:id="3" w:name="_Toc106627645"/>
+      <w:bookmarkStart w:id="2" w:name="_Toc106627645"/>
       <w:r>
         <w:rPr>
           <w:lang w:val="en-US"/>
@@ -492,7 +490,7 @@
         </w:rPr>
         <w:t xml:space="preserve"> Tesis</w:t>
       </w:r>
-      <w:bookmarkEnd w:id="3"/>
+      <w:bookmarkEnd w:id="2"/>
     </w:p>
     <w:p>
       <w:pPr>
@@ -583,14 +581,14 @@
           <w:lang w:val="en-US"/>
         </w:rPr>
       </w:pPr>
-      <w:bookmarkStart w:id="4" w:name="_Toc106627646"/>
+      <w:bookmarkStart w:id="3" w:name="_Toc106627646"/>
       <w:r>
         <w:rPr>
           <w:lang w:val="en-US"/>
         </w:rPr>
         <w:t>Pengakuan</w:t>
       </w:r>
-      <w:bookmarkEnd w:id="4"/>
+      <w:bookmarkEnd w:id="3"/>
     </w:p>
     <w:p>
       <w:pPr>
@@ -678,14 +676,14 @@
           <w:lang w:val="en-US"/>
         </w:rPr>
       </w:pPr>
-      <w:bookmarkStart w:id="5" w:name="_Toc106627647"/>
+      <w:bookmarkStart w:id="4" w:name="_Toc106627647"/>
       <w:r>
         <w:rPr>
           <w:lang w:val="en-US"/>
         </w:rPr>
         <w:t>Dedikasi</w:t>
       </w:r>
-      <w:bookmarkEnd w:id="5"/>
+      <w:bookmarkEnd w:id="4"/>
     </w:p>
     <w:p>
       <w:pPr>
@@ -776,14 +774,14 @@
           <w:lang w:val="en-US"/>
         </w:rPr>
       </w:pPr>
-      <w:bookmarkStart w:id="6" w:name="_Toc106627648"/>
+      <w:bookmarkStart w:id="5" w:name="_Toc106627648"/>
       <w:r>
         <w:rPr>
           <w:lang w:val="en-US"/>
         </w:rPr>
         <w:t>Penghargaan</w:t>
       </w:r>
-      <w:bookmarkEnd w:id="6"/>
+      <w:bookmarkEnd w:id="5"/>
     </w:p>
     <w:p>
       <w:pPr>
@@ -874,14 +872,14 @@
           <w:lang w:val="en-US"/>
         </w:rPr>
       </w:pPr>
-      <w:bookmarkStart w:id="7" w:name="_Toc106627649"/>
+      <w:bookmarkStart w:id="6" w:name="_Toc106627649"/>
       <w:r>
         <w:rPr>
           <w:lang w:val="en-US"/>
         </w:rPr>
         <w:t>Abstrak</w:t>
       </w:r>
-      <w:bookmarkEnd w:id="7"/>
+      <w:bookmarkEnd w:id="6"/>
     </w:p>
     <w:p>
       <w:pPr>
@@ -974,14 +972,14 @@
           <w:lang w:val="en-US"/>
         </w:rPr>
       </w:pPr>
-      <w:bookmarkStart w:id="8" w:name="_Toc106627650"/>
+      <w:bookmarkStart w:id="7" w:name="_Toc106627650"/>
       <w:r>
         <w:rPr>
           <w:lang w:val="en-US"/>
         </w:rPr>
         <w:t>Daftar Isi</w:t>
       </w:r>
-      <w:bookmarkEnd w:id="8"/>
+      <w:bookmarkEnd w:id="7"/>
     </w:p>
     <w:p>
       <w:pPr>
@@ -5950,14 +5948,14 @@
           <w:lang w:val="en-US"/>
         </w:rPr>
       </w:pPr>
-      <w:bookmarkStart w:id="9" w:name="_Toc106627651"/>
+      <w:bookmarkStart w:id="8" w:name="_Toc106627651"/>
       <w:r>
         <w:rPr>
           <w:lang w:val="en-US"/>
         </w:rPr>
         <w:t>Daftar Tabel</w:t>
       </w:r>
-      <w:bookmarkEnd w:id="9"/>
+      <w:bookmarkEnd w:id="8"/>
     </w:p>
     <w:p>
       <w:pPr>
@@ -6146,14 +6144,14 @@
           <w:lang w:val="en-US"/>
         </w:rPr>
       </w:pPr>
-      <w:bookmarkStart w:id="10" w:name="_Toc106627652"/>
+      <w:bookmarkStart w:id="9" w:name="_Toc106627652"/>
       <w:r>
         <w:rPr>
           <w:lang w:val="en-US"/>
         </w:rPr>
         <w:t>Daftar Gambar</w:t>
       </w:r>
-      <w:bookmarkEnd w:id="10"/>
+      <w:bookmarkEnd w:id="9"/>
     </w:p>
     <w:p>
       <w:pPr>
@@ -6377,14 +6375,14 @@
           <w:lang w:val="en-US"/>
         </w:rPr>
       </w:pPr>
-      <w:bookmarkStart w:id="11" w:name="_Toc106627653"/>
+      <w:bookmarkStart w:id="10" w:name="_Toc106627653"/>
       <w:r>
         <w:rPr>
           <w:lang w:val="en-US"/>
         </w:rPr>
         <w:t>Daftar Lampiran</w:t>
       </w:r>
-      <w:bookmarkEnd w:id="11"/>
+      <w:bookmarkEnd w:id="10"/>
     </w:p>
     <w:p>
       <w:pPr>
@@ -6487,13 +6485,50 @@
         </w:rPr>
         <w:br/>
       </w:r>
-      <w:bookmarkStart w:id="12" w:name="_Toc106627654"/>
+      <w:bookmarkStart w:id="11" w:name="_Toc106627654"/>
       <w:r>
         <w:rPr>
           <w:lang w:val="en-US"/>
         </w:rPr>
         <w:t>PENDAHULUAN</w:t>
       </w:r>
+      <w:bookmarkEnd w:id="11"/>
+    </w:p>
+    <w:p>
+      <w:pPr>
+        <w:rPr>
+          <w:lang w:val="en-US"/>
+        </w:rPr>
+      </w:pPr>
+    </w:p>
+    <w:p>
+      <w:pPr>
+        <w:rPr>
+          <w:lang w:val="en-US"/>
+        </w:rPr>
+      </w:pPr>
+    </w:p>
+    <w:p>
+      <w:pPr>
+        <w:rPr>
+          <w:lang w:val="en-US"/>
+        </w:rPr>
+      </w:pPr>
+    </w:p>
+    <w:p>
+      <w:pPr>
+        <w:pStyle w:val="Heading2"/>
+        <w:rPr>
+          <w:lang w:val="en-US"/>
+        </w:rPr>
+      </w:pPr>
+      <w:bookmarkStart w:id="12" w:name="_Toc106627655"/>
+      <w:r>
+        <w:rPr>
+          <w:lang w:val="en-US"/>
+        </w:rPr>
+        <w:t>Latar Belakang Masalah</w:t>
+      </w:r>
       <w:bookmarkEnd w:id="12"/>
     </w:p>
     <w:p>
@@ -6505,6 +6540,20 @@
     </w:p>
     <w:p>
       <w:pPr>
+        <w:ind w:firstLine="720"/>
+        <w:rPr>
+          <w:lang w:val="en-US"/>
+        </w:rPr>
+      </w:pPr>
+      <w:r>
+        <w:rPr>
+          <w:lang w:val="en-US"/>
+        </w:rPr>
+        <w:t>Normal text …</w:t>
+      </w:r>
+    </w:p>
+    <w:p>
+      <w:pPr>
         <w:rPr>
           <w:lang w:val="en-US"/>
         </w:rPr>
@@ -6524,12 +6573,12 @@
           <w:lang w:val="en-US"/>
         </w:rPr>
       </w:pPr>
-      <w:bookmarkStart w:id="13" w:name="_Toc106627655"/>
-      <w:r>
-        <w:rPr>
-          <w:lang w:val="en-US"/>
-        </w:rPr>
-        <w:t>Latar Belakang Masalah</w:t>
+      <w:bookmarkStart w:id="13" w:name="_Toc106627656"/>
+      <w:r>
+        <w:rPr>
+          <w:lang w:val="en-US"/>
+        </w:rPr>
+        <w:t>Perumusan Masalah</w:t>
       </w:r>
       <w:bookmarkEnd w:id="13"/>
     </w:p>
@@ -6556,6 +6605,7 @@
     </w:p>
     <w:p>
       <w:pPr>
+        <w:ind w:firstLine="720"/>
         <w:rPr>
           <w:lang w:val="en-US"/>
         </w:rPr>
@@ -6575,12 +6625,12 @@
           <w:lang w:val="en-US"/>
         </w:rPr>
       </w:pPr>
-      <w:bookmarkStart w:id="14" w:name="_Toc106627656"/>
-      <w:r>
-        <w:rPr>
-          <w:lang w:val="en-US"/>
-        </w:rPr>
-        <w:t>Perumusan Masalah</w:t>
+      <w:bookmarkStart w:id="14" w:name="_Toc106627657"/>
+      <w:r>
+        <w:rPr>
+          <w:lang w:val="en-US"/>
+        </w:rPr>
+        <w:t>Batasan Masalah</w:t>
       </w:r>
       <w:bookmarkEnd w:id="14"/>
     </w:p>
@@ -6627,12 +6677,12 @@
           <w:lang w:val="en-US"/>
         </w:rPr>
       </w:pPr>
-      <w:bookmarkStart w:id="15" w:name="_Toc106627657"/>
-      <w:r>
-        <w:rPr>
-          <w:lang w:val="en-US"/>
-        </w:rPr>
-        <w:t>Batasan Masalah</w:t>
+      <w:bookmarkStart w:id="15" w:name="_Toc106627658"/>
+      <w:r>
+        <w:rPr>
+          <w:lang w:val="en-US"/>
+        </w:rPr>
+        <w:t>Tujuan Penelitian</w:t>
       </w:r>
       <w:bookmarkEnd w:id="15"/>
     </w:p>
@@ -6679,12 +6729,12 @@
           <w:lang w:val="en-US"/>
         </w:rPr>
       </w:pPr>
-      <w:bookmarkStart w:id="16" w:name="_Toc106627658"/>
-      <w:r>
-        <w:rPr>
-          <w:lang w:val="en-US"/>
-        </w:rPr>
-        <w:t>Tujuan Penelitian</w:t>
+      <w:bookmarkStart w:id="16" w:name="_Toc106627659"/>
+      <w:r>
+        <w:rPr>
+          <w:lang w:val="en-US"/>
+        </w:rPr>
+        <w:t>Manfaat Penelitian</w:t>
       </w:r>
       <w:bookmarkEnd w:id="16"/>
     </w:p>
@@ -6711,14 +6761,6 @@
     </w:p>
     <w:p>
       <w:pPr>
-        <w:ind w:firstLine="720"/>
-        <w:rPr>
-          <w:lang w:val="en-US"/>
-        </w:rPr>
-      </w:pPr>
-    </w:p>
-    <w:p>
-      <w:pPr>
         <w:rPr>
           <w:lang w:val="en-US"/>
         </w:rPr>
@@ -6731,51 +6773,7 @@
           <w:lang w:val="en-US"/>
         </w:rPr>
       </w:pPr>
-      <w:bookmarkStart w:id="17" w:name="_Toc106627659"/>
-      <w:r>
-        <w:rPr>
-          <w:lang w:val="en-US"/>
-        </w:rPr>
-        <w:t>Manfaat Penelitian</w:t>
-      </w:r>
-      <w:bookmarkEnd w:id="17"/>
-    </w:p>
-    <w:p>
-      <w:pPr>
-        <w:rPr>
-          <w:lang w:val="en-US"/>
-        </w:rPr>
-      </w:pPr>
-    </w:p>
-    <w:p>
-      <w:pPr>
-        <w:ind w:firstLine="720"/>
-        <w:rPr>
-          <w:lang w:val="en-US"/>
-        </w:rPr>
-      </w:pPr>
-      <w:r>
-        <w:rPr>
-          <w:lang w:val="en-US"/>
-        </w:rPr>
-        <w:t>Normal text …</w:t>
-      </w:r>
-    </w:p>
-    <w:p>
-      <w:pPr>
-        <w:rPr>
-          <w:lang w:val="en-US"/>
-        </w:rPr>
-      </w:pPr>
-    </w:p>
-    <w:p>
-      <w:pPr>
-        <w:pStyle w:val="Heading2"/>
-        <w:rPr>
-          <w:lang w:val="en-US"/>
-        </w:rPr>
-      </w:pPr>
-      <w:bookmarkStart w:id="18" w:name="_Toc106627660"/>
+      <w:bookmarkStart w:id="17" w:name="_Toc106627660"/>
       <w:r>
         <w:rPr>
           <w:lang w:val="en-US"/>
@@ -6783,7 +6781,7 @@
         <w:lastRenderedPageBreak/>
         <w:t>Sistematika Penulisan</w:t>
       </w:r>
-      <w:bookmarkEnd w:id="18"/>
+      <w:bookmarkEnd w:id="17"/>
     </w:p>
     <w:p>
       <w:pPr>
@@ -6982,14 +6980,14 @@
         </w:rPr>
         <w:br/>
       </w:r>
-      <w:bookmarkStart w:id="19" w:name="_Toc106627661"/>
+      <w:bookmarkStart w:id="18" w:name="_Toc106627661"/>
       <w:r>
         <w:rPr>
           <w:lang w:val="en-US"/>
         </w:rPr>
         <w:t>LANDASAN TEORI</w:t>
       </w:r>
-      <w:bookmarkEnd w:id="19"/>
+      <w:bookmarkEnd w:id="18"/>
     </w:p>
     <w:p>
       <w:pPr>
@@ -7023,66 +7021,66 @@
           <w:lang w:val="en-US"/>
         </w:rPr>
       </w:pPr>
-      <w:bookmarkStart w:id="20" w:name="_Toc106627662"/>
+      <w:bookmarkStart w:id="19" w:name="_Toc106627662"/>
       <w:r>
         <w:rPr>
           <w:lang w:val="en-US"/>
         </w:rPr>
         <w:t>Data Mining</w:t>
       </w:r>
+      <w:bookmarkEnd w:id="19"/>
+    </w:p>
+    <w:p>
+      <w:pPr>
+        <w:rPr>
+          <w:lang w:val="en-US"/>
+        </w:rPr>
+      </w:pPr>
+    </w:p>
+    <w:p>
+      <w:pPr>
+        <w:ind w:firstLine="720"/>
+        <w:rPr>
+          <w:lang w:val="en-US"/>
+        </w:rPr>
+      </w:pPr>
+      <w:r>
+        <w:rPr>
+          <w:lang w:val="en-US"/>
+        </w:rPr>
+        <w:t>Normal text …</w:t>
+      </w:r>
+    </w:p>
+    <w:p>
+      <w:pPr>
+        <w:ind w:firstLine="720"/>
+        <w:rPr>
+          <w:lang w:val="en-US"/>
+        </w:rPr>
+      </w:pPr>
+    </w:p>
+    <w:p>
+      <w:pPr>
+        <w:rPr>
+          <w:lang w:val="en-US"/>
+        </w:rPr>
+      </w:pPr>
+    </w:p>
+    <w:p>
+      <w:pPr>
+        <w:pStyle w:val="Heading2"/>
+        <w:rPr>
+          <w:lang w:val="en-US"/>
+        </w:rPr>
+      </w:pPr>
+      <w:bookmarkStart w:id="20" w:name="_Toc106627663"/>
+      <w:r>
+        <w:rPr>
+          <w:lang w:val="en-US"/>
+        </w:rPr>
+        <w:t>Knowledge Discovery in Database (KDD)</w:t>
+      </w:r>
       <w:bookmarkEnd w:id="20"/>
-    </w:p>
-    <w:p>
-      <w:pPr>
-        <w:rPr>
-          <w:lang w:val="en-US"/>
-        </w:rPr>
-      </w:pPr>
-    </w:p>
-    <w:p>
-      <w:pPr>
-        <w:ind w:firstLine="720"/>
-        <w:rPr>
-          <w:lang w:val="en-US"/>
-        </w:rPr>
-      </w:pPr>
-      <w:r>
-        <w:rPr>
-          <w:lang w:val="en-US"/>
-        </w:rPr>
-        <w:t>Normal text …</w:t>
-      </w:r>
-    </w:p>
-    <w:p>
-      <w:pPr>
-        <w:ind w:firstLine="720"/>
-        <w:rPr>
-          <w:lang w:val="en-US"/>
-        </w:rPr>
-      </w:pPr>
-    </w:p>
-    <w:p>
-      <w:pPr>
-        <w:rPr>
-          <w:lang w:val="en-US"/>
-        </w:rPr>
-      </w:pPr>
-    </w:p>
-    <w:p>
-      <w:pPr>
-        <w:pStyle w:val="Heading2"/>
-        <w:rPr>
-          <w:lang w:val="en-US"/>
-        </w:rPr>
-      </w:pPr>
-      <w:bookmarkStart w:id="21" w:name="_Toc106627663"/>
-      <w:r>
-        <w:rPr>
-          <w:lang w:val="en-US"/>
-        </w:rPr>
-        <w:t>Knowledge Discovery in Database (KDD)</w:t>
-      </w:r>
-      <w:bookmarkEnd w:id="21"/>
     </w:p>
     <w:p>
       <w:pPr>
@@ -7176,7 +7174,7 @@
       <w:pPr>
         <w:pStyle w:val="Caption"/>
       </w:pPr>
-      <w:bookmarkStart w:id="22" w:name="_Toc106627533"/>
+      <w:bookmarkStart w:id="21" w:name="_Toc106627533"/>
       <w:r>
         <w:t xml:space="preserve">Gambar </w:t>
       </w:r>
@@ -7207,7 +7205,7 @@
       <w:r>
         <w:t>(Sumber: Han et al., 2011)</w:t>
       </w:r>
-      <w:bookmarkEnd w:id="22"/>
+      <w:bookmarkEnd w:id="21"/>
     </w:p>
     <w:p>
       <w:pPr>
@@ -7234,14 +7232,14 @@
           <w:lang w:val="en-US"/>
         </w:rPr>
       </w:pPr>
-      <w:bookmarkStart w:id="23" w:name="_Toc106627664"/>
+      <w:bookmarkStart w:id="22" w:name="_Toc106627664"/>
       <w:r>
         <w:rPr>
           <w:lang w:val="en-US"/>
         </w:rPr>
         <w:t>Klastering</w:t>
       </w:r>
-      <w:bookmarkEnd w:id="23"/>
+      <w:bookmarkEnd w:id="22"/>
     </w:p>
     <w:p>
       <w:pPr>
@@ -7300,7 +7298,7 @@
           <v:shape id="_x0000_i1025" type="#_x0000_t75" style="width:233.6pt;height:202.6pt" o:ole="">
             <v:imagedata r:id="rId16" o:title=""/>
           </v:shape>
-          <o:OLEObject Type="Embed" ProgID="Visio.Drawing.11" ShapeID="_x0000_i1025" DrawAspect="Content" ObjectID="_1717246409" r:id="rId17"/>
+          <o:OLEObject Type="Embed" ProgID="Visio.Drawing.11" ShapeID="_x0000_i1025" DrawAspect="Content" ObjectID="_1717576117" r:id="rId17"/>
         </w:object>
       </w:r>
     </w:p>
@@ -7308,7 +7306,7 @@
       <w:pPr>
         <w:pStyle w:val="Caption"/>
       </w:pPr>
-      <w:bookmarkStart w:id="24" w:name="_Toc106627534"/>
+      <w:bookmarkStart w:id="23" w:name="_Toc106627534"/>
       <w:r>
         <w:lastRenderedPageBreak/>
         <w:t xml:space="preserve">Gambar </w:t>
@@ -7337,6 +7335,29 @@
         </w:rPr>
         <w:t>Algoritma K-Mean Clustering</w:t>
       </w:r>
+      <w:bookmarkEnd w:id="23"/>
+    </w:p>
+    <w:p>
+      <w:pPr>
+        <w:rPr>
+          <w:lang w:val="en-US"/>
+        </w:rPr>
+      </w:pPr>
+    </w:p>
+    <w:p>
+      <w:pPr>
+        <w:pStyle w:val="Heading2"/>
+        <w:rPr>
+          <w:lang w:val="en-US"/>
+        </w:rPr>
+      </w:pPr>
+      <w:bookmarkStart w:id="24" w:name="_Toc106627665"/>
+      <w:r>
+        <w:rPr>
+          <w:lang w:val="en-US"/>
+        </w:rPr>
+        <w:t>K-Mean Clustering</w:t>
+      </w:r>
       <w:bookmarkEnd w:id="24"/>
     </w:p>
     <w:p>
@@ -7348,17 +7369,45 @@
     </w:p>
     <w:p>
       <w:pPr>
+        <w:ind w:firstLine="720"/>
+        <w:rPr>
+          <w:lang w:val="en-US"/>
+        </w:rPr>
+      </w:pPr>
+      <w:r>
+        <w:rPr>
+          <w:lang w:val="en-US"/>
+        </w:rPr>
+        <w:t>Normal text …</w:t>
+      </w:r>
+    </w:p>
+    <w:p>
+      <w:pPr>
+        <w:rPr>
+          <w:lang w:val="en-US"/>
+        </w:rPr>
+      </w:pPr>
+    </w:p>
+    <w:p>
+      <w:pPr>
+        <w:rPr>
+          <w:lang w:val="en-US"/>
+        </w:rPr>
+      </w:pPr>
+    </w:p>
+    <w:p>
+      <w:pPr>
         <w:pStyle w:val="Heading2"/>
         <w:rPr>
           <w:lang w:val="en-US"/>
         </w:rPr>
       </w:pPr>
-      <w:bookmarkStart w:id="25" w:name="_Toc106627665"/>
-      <w:r>
-        <w:rPr>
-          <w:lang w:val="en-US"/>
-        </w:rPr>
-        <w:t>K-Mean Clustering</w:t>
+      <w:bookmarkStart w:id="25" w:name="_Toc106627666"/>
+      <w:r>
+        <w:rPr>
+          <w:lang w:val="en-US"/>
+        </w:rPr>
+        <w:t>Python</w:t>
       </w:r>
       <w:bookmarkEnd w:id="25"/>
     </w:p>
@@ -7399,19 +7448,167 @@
     </w:p>
     <w:p>
       <w:pPr>
+        <w:pStyle w:val="Heading3"/>
+        <w:rPr>
+          <w:lang w:val="en-US"/>
+        </w:rPr>
+      </w:pPr>
+      <w:bookmarkStart w:id="26" w:name="_Toc106627667"/>
+      <w:r>
+        <w:rPr>
+          <w:lang w:val="en-US"/>
+        </w:rPr>
+        <w:t>Mengapa Menggunakan Python untuk Data Analisis?</w:t>
+      </w:r>
+      <w:bookmarkEnd w:id="26"/>
+    </w:p>
+    <w:p>
+      <w:pPr>
+        <w:rPr>
+          <w:lang w:val="en-US"/>
+        </w:rPr>
+      </w:pPr>
+    </w:p>
+    <w:p>
+      <w:pPr>
+        <w:ind w:firstLine="720"/>
+        <w:rPr>
+          <w:lang w:val="en-US"/>
+        </w:rPr>
+      </w:pPr>
+      <w:r>
+        <w:rPr>
+          <w:lang w:val="en-US"/>
+        </w:rPr>
+        <w:t>Normal text …</w:t>
+      </w:r>
+    </w:p>
+    <w:p>
+      <w:pPr>
+        <w:ind w:firstLine="720"/>
+        <w:rPr>
+          <w:lang w:val="en-US"/>
+        </w:rPr>
+      </w:pPr>
+    </w:p>
+    <w:p>
+      <w:pPr>
+        <w:rPr>
+          <w:lang w:val="en-US"/>
+        </w:rPr>
+      </w:pPr>
+    </w:p>
+    <w:p>
+      <w:pPr>
+        <w:pStyle w:val="Heading3"/>
+        <w:rPr>
+          <w:lang w:val="en-US"/>
+        </w:rPr>
+      </w:pPr>
+      <w:bookmarkStart w:id="27" w:name="_Toc106627668"/>
+      <w:r>
+        <w:rPr>
+          <w:lang w:val="en-US"/>
+        </w:rPr>
+        <w:t>Library Python Mendasar</w:t>
+      </w:r>
+      <w:bookmarkEnd w:id="27"/>
+    </w:p>
+    <w:p>
+      <w:pPr>
+        <w:rPr>
+          <w:lang w:val="en-US"/>
+        </w:rPr>
+      </w:pPr>
+    </w:p>
+    <w:p>
+      <w:pPr>
+        <w:ind w:firstLine="720"/>
+        <w:rPr>
+          <w:lang w:val="en-US"/>
+        </w:rPr>
+      </w:pPr>
+      <w:r>
+        <w:rPr>
+          <w:lang w:val="en-US"/>
+        </w:rPr>
+        <w:t>Normal text …</w:t>
+      </w:r>
+    </w:p>
+    <w:p>
+      <w:pPr>
+        <w:ind w:firstLine="720"/>
+        <w:rPr>
+          <w:lang w:val="en-US"/>
+        </w:rPr>
+      </w:pPr>
+    </w:p>
+    <w:p>
+      <w:pPr>
+        <w:rPr>
+          <w:lang w:val="en-US"/>
+        </w:rPr>
+      </w:pPr>
+    </w:p>
+    <w:p>
+      <w:pPr>
+        <w:pStyle w:val="Heading3"/>
+        <w:rPr>
+          <w:lang w:val="en-US"/>
+        </w:rPr>
+      </w:pPr>
+      <w:bookmarkStart w:id="28" w:name="_Toc106627669"/>
+      <w:r>
+        <w:rPr>
+          <w:lang w:val="en-US"/>
+        </w:rPr>
+        <w:t>Struktur Penulisan Kode</w:t>
+      </w:r>
+      <w:bookmarkEnd w:id="28"/>
+    </w:p>
+    <w:p>
+      <w:pPr>
+        <w:rPr>
+          <w:lang w:val="en-US"/>
+        </w:rPr>
+      </w:pPr>
+    </w:p>
+    <w:p>
+      <w:pPr>
+        <w:ind w:firstLine="720"/>
+        <w:rPr>
+          <w:lang w:val="en-US"/>
+        </w:rPr>
+      </w:pPr>
+      <w:r>
+        <w:rPr>
+          <w:lang w:val="en-US"/>
+        </w:rPr>
+        <w:t>Normal text …</w:t>
+      </w:r>
+    </w:p>
+    <w:p>
+      <w:pPr>
+        <w:rPr>
+          <w:lang w:val="en-US"/>
+        </w:rPr>
+      </w:pPr>
+    </w:p>
+    <w:p>
+      <w:pPr>
         <w:pStyle w:val="Heading2"/>
         <w:rPr>
           <w:lang w:val="en-US"/>
         </w:rPr>
       </w:pPr>
-      <w:bookmarkStart w:id="26" w:name="_Toc106627666"/>
-      <w:r>
-        <w:rPr>
-          <w:lang w:val="en-US"/>
-        </w:rPr>
-        <w:t>Python</w:t>
-      </w:r>
-      <w:bookmarkEnd w:id="26"/>
+      <w:bookmarkStart w:id="29" w:name="_Toc106627670"/>
+      <w:r>
+        <w:rPr>
+          <w:lang w:val="en-US"/>
+        </w:rPr>
+        <w:t>Domain Name System</w:t>
+      </w:r>
+      <w:bookmarkEnd w:id="29"/>
     </w:p>
     <w:p>
       <w:pPr>
@@ -7436,50 +7633,50 @@
     </w:p>
     <w:p>
       <w:pPr>
-        <w:rPr>
-          <w:lang w:val="en-US"/>
-        </w:rPr>
-      </w:pPr>
-    </w:p>
-    <w:p>
-      <w:pPr>
-        <w:rPr>
-          <w:lang w:val="en-US"/>
-        </w:rPr>
-      </w:pPr>
-    </w:p>
-    <w:p>
-      <w:pPr>
-        <w:pStyle w:val="Heading3"/>
-        <w:rPr>
-          <w:lang w:val="en-US"/>
-        </w:rPr>
-      </w:pPr>
-      <w:bookmarkStart w:id="27" w:name="_Toc106627667"/>
-      <w:proofErr w:type="gramStart"/>
-      <w:r>
-        <w:rPr>
-          <w:lang w:val="en-US"/>
-        </w:rPr>
-        <w:t>Mengapa Menggunakan Python untuk Data Analisis?</w:t>
-      </w:r>
-      <w:bookmarkEnd w:id="27"/>
-      <w:proofErr w:type="gramEnd"/>
-    </w:p>
-    <w:p>
-      <w:pPr>
-        <w:rPr>
-          <w:lang w:val="en-US"/>
-        </w:rPr>
-      </w:pPr>
-    </w:p>
-    <w:p>
-      <w:pPr>
         <w:ind w:firstLine="720"/>
         <w:rPr>
           <w:lang w:val="en-US"/>
         </w:rPr>
       </w:pPr>
+    </w:p>
+    <w:p>
+      <w:pPr>
+        <w:ind w:firstLine="720"/>
+        <w:rPr>
+          <w:lang w:val="en-US"/>
+        </w:rPr>
+      </w:pPr>
+    </w:p>
+    <w:p>
+      <w:pPr>
+        <w:pStyle w:val="Heading2"/>
+        <w:rPr>
+          <w:lang w:val="en-US"/>
+        </w:rPr>
+      </w:pPr>
+      <w:bookmarkStart w:id="30" w:name="_Toc106627671"/>
+      <w:r>
+        <w:rPr>
+          <w:lang w:val="en-US"/>
+        </w:rPr>
+        <w:t>Dnsmasq</w:t>
+      </w:r>
+      <w:bookmarkEnd w:id="30"/>
+    </w:p>
+    <w:p>
+      <w:pPr>
+        <w:rPr>
+          <w:lang w:val="en-US"/>
+        </w:rPr>
+      </w:pPr>
+    </w:p>
+    <w:p>
+      <w:pPr>
+        <w:ind w:firstLine="720"/>
+        <w:rPr>
+          <w:lang w:val="en-US"/>
+        </w:rPr>
+      </w:pPr>
       <w:r>
         <w:rPr>
           <w:lang w:val="en-US"/>
@@ -7504,19 +7701,19 @@
     </w:p>
     <w:p>
       <w:pPr>
-        <w:pStyle w:val="Heading3"/>
-        <w:rPr>
-          <w:lang w:val="en-US"/>
-        </w:rPr>
-      </w:pPr>
-      <w:bookmarkStart w:id="28" w:name="_Toc106627668"/>
-      <w:r>
-        <w:rPr>
-          <w:lang w:val="en-US"/>
-        </w:rPr>
-        <w:t>Library Python Mendasar</w:t>
-      </w:r>
-      <w:bookmarkEnd w:id="28"/>
+        <w:pStyle w:val="Heading2"/>
+        <w:rPr>
+          <w:lang w:val="en-US"/>
+        </w:rPr>
+      </w:pPr>
+      <w:bookmarkStart w:id="31" w:name="_Toc106627672"/>
+      <w:r>
+        <w:rPr>
+          <w:lang w:val="en-US"/>
+        </w:rPr>
+        <w:t>RapidMiner</w:t>
+      </w:r>
+      <w:bookmarkEnd w:id="31"/>
     </w:p>
     <w:p>
       <w:pPr>
@@ -7556,19 +7753,19 @@
     </w:p>
     <w:p>
       <w:pPr>
-        <w:pStyle w:val="Heading3"/>
-        <w:rPr>
-          <w:lang w:val="en-US"/>
-        </w:rPr>
-      </w:pPr>
-      <w:bookmarkStart w:id="29" w:name="_Toc106627669"/>
-      <w:r>
-        <w:rPr>
-          <w:lang w:val="en-US"/>
-        </w:rPr>
-        <w:t>Struktur Penulisan Kode</w:t>
-      </w:r>
-      <w:bookmarkEnd w:id="29"/>
+        <w:pStyle w:val="Heading2"/>
+        <w:rPr>
+          <w:lang w:val="en-US"/>
+        </w:rPr>
+      </w:pPr>
+      <w:bookmarkStart w:id="32" w:name="_Toc106627673"/>
+      <w:r>
+        <w:rPr>
+          <w:lang w:val="en-US"/>
+        </w:rPr>
+        <w:t>Penelitian Terdahulu</w:t>
+      </w:r>
+      <w:bookmarkEnd w:id="32"/>
     </w:p>
     <w:p>
       <w:pPr>
@@ -7593,240 +7790,39 @@
     </w:p>
     <w:p>
       <w:pPr>
-        <w:rPr>
-          <w:lang w:val="en-US"/>
-        </w:rPr>
-      </w:pPr>
-    </w:p>
-    <w:p>
-      <w:pPr>
-        <w:pStyle w:val="Heading2"/>
-        <w:rPr>
-          <w:lang w:val="en-US"/>
-        </w:rPr>
-      </w:pPr>
-      <w:bookmarkStart w:id="30" w:name="_Toc106627670"/>
-      <w:r>
-        <w:rPr>
-          <w:lang w:val="en-US"/>
-        </w:rPr>
-        <w:t>Domain Name System</w:t>
-      </w:r>
-      <w:bookmarkEnd w:id="30"/>
-    </w:p>
-    <w:p>
-      <w:pPr>
-        <w:rPr>
-          <w:lang w:val="en-US"/>
-        </w:rPr>
-      </w:pPr>
-    </w:p>
-    <w:p>
-      <w:pPr>
         <w:ind w:firstLine="720"/>
         <w:rPr>
           <w:lang w:val="en-US"/>
         </w:rPr>
       </w:pPr>
-      <w:r>
-        <w:rPr>
-          <w:lang w:val="en-US"/>
-        </w:rPr>
-        <w:t>Normal text …</w:t>
-      </w:r>
-    </w:p>
-    <w:p>
-      <w:pPr>
-        <w:ind w:firstLine="720"/>
-        <w:rPr>
-          <w:lang w:val="en-US"/>
-        </w:rPr>
-      </w:pPr>
-    </w:p>
-    <w:p>
-      <w:pPr>
-        <w:ind w:firstLine="720"/>
-        <w:rPr>
-          <w:lang w:val="en-US"/>
-        </w:rPr>
-      </w:pPr>
-    </w:p>
-    <w:p>
-      <w:pPr>
-        <w:pStyle w:val="Heading2"/>
-        <w:rPr>
-          <w:lang w:val="en-US"/>
-        </w:rPr>
-      </w:pPr>
-      <w:bookmarkStart w:id="31" w:name="_Toc106627671"/>
-      <w:r>
-        <w:rPr>
-          <w:lang w:val="en-US"/>
-        </w:rPr>
-        <w:t>Dnsmasq</w:t>
-      </w:r>
-      <w:bookmarkEnd w:id="31"/>
-    </w:p>
-    <w:p>
-      <w:pPr>
-        <w:rPr>
-          <w:lang w:val="en-US"/>
-        </w:rPr>
-      </w:pPr>
-    </w:p>
-    <w:p>
-      <w:pPr>
-        <w:ind w:firstLine="720"/>
-        <w:rPr>
-          <w:lang w:val="en-US"/>
-        </w:rPr>
-      </w:pPr>
-      <w:r>
-        <w:rPr>
-          <w:lang w:val="en-US"/>
-        </w:rPr>
-        <w:t>Normal text …</w:t>
-      </w:r>
-    </w:p>
-    <w:p>
-      <w:pPr>
-        <w:ind w:firstLine="720"/>
-        <w:rPr>
-          <w:lang w:val="en-US"/>
-        </w:rPr>
-      </w:pPr>
-    </w:p>
-    <w:p>
-      <w:pPr>
-        <w:rPr>
-          <w:lang w:val="en-US"/>
-        </w:rPr>
-      </w:pPr>
-    </w:p>
-    <w:p>
-      <w:pPr>
-        <w:pStyle w:val="Heading2"/>
-        <w:rPr>
-          <w:lang w:val="en-US"/>
-        </w:rPr>
-      </w:pPr>
-      <w:bookmarkStart w:id="32" w:name="_Toc106627672"/>
-      <w:r>
-        <w:rPr>
-          <w:lang w:val="en-US"/>
-        </w:rPr>
-        <w:t>RapidMiner</w:t>
-      </w:r>
-      <w:bookmarkEnd w:id="32"/>
-    </w:p>
-    <w:p>
-      <w:pPr>
-        <w:rPr>
-          <w:lang w:val="en-US"/>
-        </w:rPr>
-      </w:pPr>
-    </w:p>
-    <w:p>
-      <w:pPr>
-        <w:ind w:firstLine="720"/>
-        <w:rPr>
-          <w:lang w:val="en-US"/>
-        </w:rPr>
-      </w:pPr>
-      <w:r>
-        <w:rPr>
-          <w:lang w:val="en-US"/>
-        </w:rPr>
-        <w:t>Normal text …</w:t>
-      </w:r>
-    </w:p>
-    <w:p>
-      <w:pPr>
-        <w:ind w:firstLine="720"/>
-        <w:rPr>
-          <w:lang w:val="en-US"/>
-        </w:rPr>
-      </w:pPr>
-    </w:p>
-    <w:p>
-      <w:pPr>
-        <w:rPr>
-          <w:lang w:val="en-US"/>
-        </w:rPr>
-      </w:pPr>
-    </w:p>
-    <w:p>
-      <w:pPr>
-        <w:pStyle w:val="Heading2"/>
-        <w:rPr>
-          <w:lang w:val="en-US"/>
-        </w:rPr>
-      </w:pPr>
-      <w:bookmarkStart w:id="33" w:name="_Toc106627673"/>
-      <w:r>
-        <w:rPr>
-          <w:lang w:val="en-US"/>
-        </w:rPr>
-        <w:t>Penelitian Terdahulu</w:t>
+    </w:p>
+    <w:p>
+      <w:pPr>
+        <w:pStyle w:val="Caption-Table"/>
+      </w:pPr>
+      <w:bookmarkStart w:id="33" w:name="_Toc106626552"/>
+      <w:r>
+        <w:t xml:space="preserve">Tabel </w:t>
+      </w:r>
+      <w:r>
+        <w:fldChar w:fldCharType="begin"/>
+      </w:r>
+      <w:r>
+        <w:instrText xml:space="preserve"> SEQ Tabel \* ARABIC </w:instrText>
+      </w:r>
+      <w:r>
+        <w:fldChar w:fldCharType="separate"/>
+      </w:r>
+      <w:r>
+        <w:t>1</w:t>
+      </w:r>
+      <w:r>
+        <w:fldChar w:fldCharType="end"/>
+      </w:r>
+      <w:r>
+        <w:t>. Penelitian Terdahulu</w:t>
       </w:r>
       <w:bookmarkEnd w:id="33"/>
-    </w:p>
-    <w:p>
-      <w:pPr>
-        <w:rPr>
-          <w:lang w:val="en-US"/>
-        </w:rPr>
-      </w:pPr>
-    </w:p>
-    <w:p>
-      <w:pPr>
-        <w:ind w:firstLine="720"/>
-        <w:rPr>
-          <w:lang w:val="en-US"/>
-        </w:rPr>
-      </w:pPr>
-      <w:r>
-        <w:rPr>
-          <w:lang w:val="en-US"/>
-        </w:rPr>
-        <w:t>Normal text …</w:t>
-      </w:r>
-    </w:p>
-    <w:p>
-      <w:pPr>
-        <w:ind w:firstLine="720"/>
-        <w:rPr>
-          <w:lang w:val="en-US"/>
-        </w:rPr>
-      </w:pPr>
-    </w:p>
-    <w:p>
-      <w:pPr>
-        <w:pStyle w:val="Caption-Table"/>
-      </w:pPr>
-      <w:bookmarkStart w:id="34" w:name="_Toc106626552"/>
-      <w:r>
-        <w:t xml:space="preserve">Tabel </w:t>
-      </w:r>
-      <w:r>
-        <w:fldChar w:fldCharType="begin"/>
-      </w:r>
-      <w:r>
-        <w:instrText xml:space="preserve"> SEQ Tabel \* ARABIC </w:instrText>
-      </w:r>
-      <w:r>
-        <w:fldChar w:fldCharType="separate"/>
-      </w:r>
-      <w:r>
-        <w:t>1</w:t>
-      </w:r>
-      <w:r>
-        <w:fldChar w:fldCharType="end"/>
-      </w:r>
-      <w:r>
-        <w:t>. Penelitian Terdahulu</w:t>
-      </w:r>
-      <w:bookmarkEnd w:id="34"/>
     </w:p>
     <w:tbl>
       <w:tblPr>
@@ -7880,41 +7876,13 @@
                 <w:szCs w:val="24"/>
               </w:rPr>
             </w:pPr>
-            <w:proofErr w:type="spellStart"/>
             <w:r>
               <w:rPr>
                 <w:rFonts w:ascii="Times New Roman" w:hAnsi="Times New Roman" w:cs="Times New Roman"/>
                 <w:sz w:val="24"/>
                 <w:szCs w:val="24"/>
               </w:rPr>
-              <w:t>Mohd</w:t>
-            </w:r>
-            <w:proofErr w:type="spellEnd"/>
-            <w:r>
-              <w:rPr>
-                <w:rFonts w:ascii="Times New Roman" w:hAnsi="Times New Roman" w:cs="Times New Roman"/>
-                <w:sz w:val="24"/>
-                <w:szCs w:val="24"/>
-              </w:rPr>
-              <w:t xml:space="preserve"> </w:t>
-            </w:r>
-            <w:proofErr w:type="spellStart"/>
-            <w:r>
-              <w:rPr>
-                <w:rFonts w:ascii="Times New Roman" w:hAnsi="Times New Roman" w:cs="Times New Roman"/>
-                <w:sz w:val="24"/>
-                <w:szCs w:val="24"/>
-              </w:rPr>
-              <w:t>Ariffin</w:t>
-            </w:r>
-            <w:proofErr w:type="spellEnd"/>
-            <w:r>
-              <w:rPr>
-                <w:rFonts w:ascii="Times New Roman" w:hAnsi="Times New Roman" w:cs="Times New Roman"/>
-                <w:sz w:val="24"/>
-                <w:szCs w:val="24"/>
-              </w:rPr>
-              <w:t>, M. A. (2020)</w:t>
+              <w:t>Mohd Ariffin, M. A. (2020)</w:t>
             </w:r>
             <w:r>
               <w:rPr>
@@ -8116,41 +8084,13 @@
                 <w:szCs w:val="24"/>
               </w:rPr>
             </w:pPr>
-            <w:proofErr w:type="spellStart"/>
             <w:r>
               <w:rPr>
                 <w:rFonts w:ascii="Times New Roman" w:hAnsi="Times New Roman" w:cs="Times New Roman"/>
                 <w:sz w:val="24"/>
                 <w:szCs w:val="24"/>
               </w:rPr>
-              <w:t>Rathod</w:t>
-            </w:r>
-            <w:proofErr w:type="spellEnd"/>
-            <w:r>
-              <w:rPr>
-                <w:rFonts w:ascii="Times New Roman" w:hAnsi="Times New Roman" w:cs="Times New Roman"/>
-                <w:sz w:val="24"/>
-                <w:szCs w:val="24"/>
-              </w:rPr>
-              <w:t xml:space="preserve">, H., &amp; </w:t>
-            </w:r>
-            <w:proofErr w:type="spellStart"/>
-            <w:r>
-              <w:rPr>
-                <w:rFonts w:ascii="Times New Roman" w:hAnsi="Times New Roman" w:cs="Times New Roman"/>
-                <w:sz w:val="24"/>
-                <w:szCs w:val="24"/>
-              </w:rPr>
-              <w:t>Anand</w:t>
-            </w:r>
-            <w:proofErr w:type="spellEnd"/>
-            <w:r>
-              <w:rPr>
-                <w:rFonts w:ascii="Times New Roman" w:hAnsi="Times New Roman" w:cs="Times New Roman"/>
-                <w:sz w:val="24"/>
-                <w:szCs w:val="24"/>
-              </w:rPr>
-              <w:t>, A</w:t>
+              <w:t>Rathod, H., &amp; Anand, A</w:t>
             </w:r>
             <w:r>
               <w:rPr>
@@ -8521,43 +8461,7 @@
                 <w:sz w:val="24"/>
                 <w:szCs w:val="24"/>
               </w:rPr>
-              <w:t xml:space="preserve">server proxy yang </w:t>
-            </w:r>
-            <w:proofErr w:type="spellStart"/>
-            <w:r>
-              <w:rPr>
-                <w:rFonts w:ascii="Times New Roman" w:hAnsi="Times New Roman" w:cs="Times New Roman"/>
-                <w:sz w:val="24"/>
-                <w:szCs w:val="24"/>
-              </w:rPr>
-              <w:t>dihosting</w:t>
-            </w:r>
-            <w:proofErr w:type="spellEnd"/>
-            <w:r>
-              <w:rPr>
-                <w:rFonts w:ascii="Times New Roman" w:hAnsi="Times New Roman" w:cs="Times New Roman"/>
-                <w:sz w:val="24"/>
-                <w:szCs w:val="24"/>
-              </w:rPr>
-              <w:t xml:space="preserve"> di sekitar jaringan </w:t>
-            </w:r>
-            <w:proofErr w:type="spellStart"/>
-            <w:r>
-              <w:rPr>
-                <w:rFonts w:ascii="Times New Roman" w:hAnsi="Times New Roman" w:cs="Times New Roman"/>
-                <w:sz w:val="24"/>
-                <w:szCs w:val="24"/>
-              </w:rPr>
-              <w:t>IRCache</w:t>
-            </w:r>
-            <w:proofErr w:type="spellEnd"/>
-            <w:r>
-              <w:rPr>
-                <w:rFonts w:ascii="Times New Roman" w:hAnsi="Times New Roman" w:cs="Times New Roman"/>
-                <w:sz w:val="24"/>
-                <w:szCs w:val="24"/>
-              </w:rPr>
-              <w:t xml:space="preserve"> Amerika Serikat</w:t>
+              <w:t>server proxy yang dihosting di sekitar jaringan IRCache Amerika Serikat</w:t>
             </w:r>
           </w:p>
           <w:p>
@@ -8569,23 +8473,13 @@
                 <w:szCs w:val="24"/>
               </w:rPr>
             </w:pPr>
-            <w:proofErr w:type="gramStart"/>
             <w:r>
               <w:rPr>
                 <w:rFonts w:ascii="Times New Roman" w:hAnsi="Times New Roman" w:cs="Times New Roman"/>
                 <w:sz w:val="24"/>
                 <w:szCs w:val="24"/>
               </w:rPr>
-              <w:t>untuk</w:t>
-            </w:r>
-            <w:proofErr w:type="gramEnd"/>
-            <w:r>
-              <w:rPr>
-                <w:rFonts w:ascii="Times New Roman" w:hAnsi="Times New Roman" w:cs="Times New Roman"/>
-                <w:sz w:val="24"/>
-                <w:szCs w:val="24"/>
-              </w:rPr>
-              <w:t xml:space="preserve"> satu hari.</w:t>
+              <w:t>untuk satu hari.</w:t>
             </w:r>
           </w:p>
           <w:p>
@@ -8844,14 +8738,14 @@
         </w:rPr>
         <w:br/>
       </w:r>
-      <w:bookmarkStart w:id="35" w:name="_Toc106627674"/>
+      <w:bookmarkStart w:id="34" w:name="_Toc106627674"/>
       <w:r>
         <w:rPr>
           <w:lang w:val="en-US"/>
         </w:rPr>
         <w:t>METODOLOGI PENELITIAN</w:t>
       </w:r>
-      <w:bookmarkEnd w:id="35"/>
+      <w:bookmarkEnd w:id="34"/>
     </w:p>
     <w:p>
       <w:pPr>
@@ -8885,13 +8779,58 @@
           <w:lang w:val="en-US"/>
         </w:rPr>
       </w:pPr>
-      <w:bookmarkStart w:id="36" w:name="_Toc106627675"/>
+      <w:bookmarkStart w:id="35" w:name="_Toc106627675"/>
       <w:r>
         <w:rPr>
           <w:lang w:val="en-US"/>
         </w:rPr>
         <w:t>Pendahuluan</w:t>
       </w:r>
+      <w:bookmarkEnd w:id="35"/>
+    </w:p>
+    <w:p>
+      <w:pPr>
+        <w:rPr>
+          <w:lang w:val="en-US"/>
+        </w:rPr>
+      </w:pPr>
+    </w:p>
+    <w:p>
+      <w:pPr>
+        <w:ind w:firstLine="720"/>
+        <w:rPr>
+          <w:lang w:val="en-US"/>
+        </w:rPr>
+      </w:pPr>
+      <w:r>
+        <w:rPr>
+          <w:lang w:val="en-US"/>
+        </w:rPr>
+        <w:t>Normal text …</w:t>
+      </w:r>
+    </w:p>
+    <w:p>
+      <w:pPr>
+        <w:ind w:firstLine="720"/>
+        <w:rPr>
+          <w:lang w:val="en-US"/>
+        </w:rPr>
+      </w:pPr>
+    </w:p>
+    <w:p>
+      <w:pPr>
+        <w:pStyle w:val="Heading2"/>
+        <w:rPr>
+          <w:lang w:val="en-US"/>
+        </w:rPr>
+      </w:pPr>
+      <w:r>
+        <w:rPr>
+          <w:lang w:val="en-US"/>
+        </w:rPr>
+        <w:t>Lokasi Penelitian</w:t>
+      </w:r>
+      <w:bookmarkStart w:id="36" w:name="_GoBack"/>
       <w:bookmarkEnd w:id="36"/>
     </w:p>
     <w:p>
@@ -8903,6 +8842,29 @@
     </w:p>
     <w:p>
       <w:pPr>
+        <w:pStyle w:val="Heading2"/>
+        <w:rPr>
+          <w:lang w:val="en-US"/>
+        </w:rPr>
+      </w:pPr>
+      <w:bookmarkStart w:id="37" w:name="_Toc106627676"/>
+      <w:r>
+        <w:rPr>
+          <w:lang w:val="en-US"/>
+        </w:rPr>
+        <w:t>Kerangka Kerja Penelitian</w:t>
+      </w:r>
+      <w:bookmarkEnd w:id="37"/>
+    </w:p>
+    <w:p>
+      <w:pPr>
+        <w:rPr>
+          <w:lang w:val="en-US"/>
+        </w:rPr>
+      </w:pPr>
+    </w:p>
+    <w:p>
+      <w:pPr>
         <w:ind w:firstLine="720"/>
         <w:rPr>
           <w:lang w:val="en-US"/>
@@ -8932,19 +8894,19 @@
     </w:p>
     <w:p>
       <w:pPr>
-        <w:pStyle w:val="Heading2"/>
-        <w:rPr>
-          <w:lang w:val="en-US"/>
-        </w:rPr>
-      </w:pPr>
-      <w:bookmarkStart w:id="37" w:name="_Toc106627676"/>
-      <w:r>
-        <w:rPr>
-          <w:lang w:val="en-US"/>
-        </w:rPr>
-        <w:t>Kerangka Kerja Penelitian</w:t>
-      </w:r>
-      <w:bookmarkEnd w:id="37"/>
+        <w:pStyle w:val="Heading3"/>
+        <w:rPr>
+          <w:lang w:val="en-US"/>
+        </w:rPr>
+      </w:pPr>
+      <w:bookmarkStart w:id="38" w:name="_Toc106627677"/>
+      <w:r>
+        <w:rPr>
+          <w:lang w:val="en-US"/>
+        </w:rPr>
+        <w:t>Analisis Kebutuhan Data</w:t>
+      </w:r>
+      <w:bookmarkEnd w:id="38"/>
     </w:p>
     <w:p>
       <w:pPr>
@@ -8989,14 +8951,14 @@
           <w:lang w:val="en-US"/>
         </w:rPr>
       </w:pPr>
-      <w:bookmarkStart w:id="38" w:name="_Toc106627677"/>
-      <w:r>
-        <w:rPr>
-          <w:lang w:val="en-US"/>
-        </w:rPr>
-        <w:t>Analisis Kebutuhan Data</w:t>
-      </w:r>
-      <w:bookmarkEnd w:id="38"/>
+      <w:bookmarkStart w:id="39" w:name="_Toc106627678"/>
+      <w:r>
+        <w:rPr>
+          <w:lang w:val="en-US"/>
+        </w:rPr>
+        <w:t>Pengumpulan Data</w:t>
+      </w:r>
+      <w:bookmarkEnd w:id="39"/>
     </w:p>
     <w:p>
       <w:pPr>
@@ -9041,14 +9003,14 @@
           <w:lang w:val="en-US"/>
         </w:rPr>
       </w:pPr>
-      <w:bookmarkStart w:id="39" w:name="_Toc106627678"/>
-      <w:r>
-        <w:rPr>
-          <w:lang w:val="en-US"/>
-        </w:rPr>
-        <w:t>Pengumpulan Data</w:t>
-      </w:r>
-      <w:bookmarkEnd w:id="39"/>
+      <w:bookmarkStart w:id="40" w:name="_Toc106627679"/>
+      <w:r>
+        <w:rPr>
+          <w:lang w:val="en-US"/>
+        </w:rPr>
+        <w:t>Analisis Data</w:t>
+      </w:r>
+      <w:bookmarkEnd w:id="40"/>
     </w:p>
     <w:p>
       <w:pPr>
@@ -9073,14 +9035,6 @@
     </w:p>
     <w:p>
       <w:pPr>
-        <w:ind w:firstLine="720"/>
-        <w:rPr>
-          <w:lang w:val="en-US"/>
-        </w:rPr>
-      </w:pPr>
-    </w:p>
-    <w:p>
-      <w:pPr>
         <w:rPr>
           <w:lang w:val="en-US"/>
         </w:rPr>
@@ -9093,56 +9047,11 @@
           <w:lang w:val="en-US"/>
         </w:rPr>
       </w:pPr>
-      <w:bookmarkStart w:id="40" w:name="_Toc106627679"/>
-      <w:r>
-        <w:rPr>
-          <w:lang w:val="en-US"/>
-        </w:rPr>
-        <w:t>Analisis Data</w:t>
-      </w:r>
-      <w:bookmarkEnd w:id="40"/>
-    </w:p>
-    <w:p>
-      <w:pPr>
-        <w:rPr>
-          <w:lang w:val="en-US"/>
-        </w:rPr>
-      </w:pPr>
-    </w:p>
-    <w:p>
-      <w:pPr>
-        <w:ind w:firstLine="720"/>
-        <w:rPr>
-          <w:lang w:val="en-US"/>
-        </w:rPr>
-      </w:pPr>
-      <w:r>
-        <w:rPr>
-          <w:lang w:val="en-US"/>
-        </w:rPr>
-        <w:t>Normal text …</w:t>
-      </w:r>
-    </w:p>
-    <w:p>
-      <w:pPr>
-        <w:rPr>
-          <w:lang w:val="en-US"/>
-        </w:rPr>
-      </w:pPr>
-    </w:p>
-    <w:p>
-      <w:pPr>
-        <w:pStyle w:val="Heading3"/>
-        <w:rPr>
-          <w:lang w:val="en-US"/>
-        </w:rPr>
-      </w:pPr>
       <w:bookmarkStart w:id="41" w:name="_Toc106627680"/>
       <w:r>
         <w:rPr>
           <w:lang w:val="en-US"/>
         </w:rPr>
-        <w:lastRenderedPageBreak/>
         <w:t>Pengujian Klaster K-Mean</w:t>
       </w:r>
       <w:bookmarkEnd w:id="41"/>
@@ -11273,6 +11182,16 @@
         </w:rPr>
         <w:t>Normal text …</w:t>
       </w:r>
+    </w:p>
+    <w:p>
+      <w:pPr>
+        <w:rPr>
+          <w:rFonts w:asciiTheme="majorHAnsi" w:eastAsiaTheme="majorEastAsia" w:hAnsiTheme="majorHAnsi" w:cstheme="majorBidi"/>
+          <w:sz w:val="28"/>
+          <w:szCs w:val="28"/>
+          <w:lang w:val="en-US"/>
+        </w:rPr>
+      </w:pPr>
     </w:p>
     <w:p>
       <w:pPr>
@@ -11432,7 +11351,7 @@
           <w:rPr>
             <w:noProof/>
           </w:rPr>
-          <w:t>26</w:t>
+          <w:t>13</w:t>
         </w:r>
         <w:r>
           <w:rPr>
@@ -13832,7 +13751,7 @@
 </file>
 
 <file path=customXml/itemProps1.xml><?xml version="1.0" encoding="utf-8"?>
-<ds:datastoreItem xmlns:ds="http://schemas.openxmlformats.org/officeDocument/2006/customXml" ds:itemID="{112C67D5-8145-43B0-8331-6CD246475A23}">
+<ds:datastoreItem xmlns:ds="http://schemas.openxmlformats.org/officeDocument/2006/customXml" ds:itemID="{DA1D7F97-6777-4861-8D1A-4FE777430275}">
   <ds:schemaRefs>
     <ds:schemaRef ds:uri="http://schemas.openxmlformats.org/officeDocument/2006/bibliography"/>
   </ds:schemaRefs>

</xml_diff>